<commit_message>
Add oneTesla interrupter FW
</commit_message>
<xml_diff>
--- a/Rev2_F401RE/Outline.docx
+++ b/Rev2_F401RE/Outline.docx
@@ -1,6 +1,6 @@
 
 <file path=word/document.xml><?xml version="1.0" encoding="utf-8"?>
-<w:document xmlns:wpc="http://schemas.microsoft.com/office/word/2010/wordprocessingCanvas" xmlns:cx="http://schemas.microsoft.com/office/drawing/2014/chartex" xmlns:cx1="http://schemas.microsoft.com/office/drawing/2015/9/8/chartex" xmlns:cx2="http://schemas.microsoft.com/office/drawing/2015/10/21/chartex" xmlns:cx3="http://schemas.microsoft.com/office/drawing/2016/5/9/chartex" xmlns:cx4="http://schemas.microsoft.com/office/drawing/2016/5/10/chartex" xmlns:cx5="http://schemas.microsoft.com/office/drawing/2016/5/11/chartex" xmlns:cx6="http://schemas.microsoft.com/office/drawing/2016/5/12/chartex" xmlns:cx7="http://schemas.microsoft.com/office/drawing/2016/5/13/chartex" xmlns:cx8="http://schemas.microsoft.com/office/drawing/2016/5/14/chartex" xmlns:mc="http://schemas.openxmlformats.org/markup-compatibility/2006" xmlns:aink="http://schemas.microsoft.com/office/drawing/2016/ink" xmlns:am3d="http://schemas.microsoft.com/office/drawing/2017/model3d" xmlns:o="urn:schemas-microsoft-com:office:office" xmlns:oel="http://schemas.microsoft.com/office/2019/extlst" xmlns:r="http://schemas.openxmlformats.org/officeDocument/2006/relationships" xmlns:m="http://schemas.openxmlformats.org/officeDocument/2006/math" xmlns:v="urn:schemas-microsoft-com:vml" xmlns:wp14="http://schemas.microsoft.com/office/word/2010/wordprocessingDrawing" xmlns:wp="http://schemas.openxmlformats.org/drawingml/2006/wordprocessingDrawing" xmlns:w10="urn:schemas-microsoft-com:office:word" xmlns:w="http://schemas.openxmlformats.org/wordprocessingml/2006/main" xmlns:w14="http://schemas.microsoft.com/office/word/2010/wordml" xmlns:w15="http://schemas.microsoft.com/office/word/2012/wordml" xmlns:w16cex="http://schemas.microsoft.com/office/word/2018/wordml/cex" xmlns:w16cid="http://schemas.microsoft.com/office/word/2016/wordml/cid" xmlns:w16="http://schemas.microsoft.com/office/word/2018/wordml" xmlns:w16du="http://schemas.microsoft.com/office/word/2023/wordml/word16du" xmlns:w16sdtdh="http://schemas.microsoft.com/office/word/2020/wordml/sdtdatahash" xmlns:w16se="http://schemas.microsoft.com/office/word/2015/wordml/symex" xmlns:wpg="http://schemas.microsoft.com/office/word/2010/wordprocessingGroup" xmlns:wpi="http://schemas.microsoft.com/office/word/2010/wordprocessingInk" xmlns:wne="http://schemas.microsoft.com/office/word/2006/wordml" xmlns:wps="http://schemas.microsoft.com/office/word/2010/wordprocessingShape" mc:Ignorable="w14 w15 w16se w16cid w16 w16cex w16sdtdh w16du wp14">
+<w:document xmlns:wpc="http://schemas.microsoft.com/office/word/2010/wordprocessingCanvas" xmlns:cx="http://schemas.microsoft.com/office/drawing/2014/chartex" xmlns:cx1="http://schemas.microsoft.com/office/drawing/2015/9/8/chartex" xmlns:cx2="http://schemas.microsoft.com/office/drawing/2015/10/21/chartex" xmlns:cx3="http://schemas.microsoft.com/office/drawing/2016/5/9/chartex" xmlns:cx4="http://schemas.microsoft.com/office/drawing/2016/5/10/chartex" xmlns:cx5="http://schemas.microsoft.com/office/drawing/2016/5/11/chartex" xmlns:cx6="http://schemas.microsoft.com/office/drawing/2016/5/12/chartex" xmlns:cx7="http://schemas.microsoft.com/office/drawing/2016/5/13/chartex" xmlns:cx8="http://schemas.microsoft.com/office/drawing/2016/5/14/chartex" xmlns:mc="http://schemas.openxmlformats.org/markup-compatibility/2006" xmlns:aink="http://schemas.microsoft.com/office/drawing/2016/ink" xmlns:am3d="http://schemas.microsoft.com/office/drawing/2017/model3d" xmlns:o="urn:schemas-microsoft-com:office:office" xmlns:oel="http://schemas.microsoft.com/office/2019/extlst" xmlns:r="http://schemas.openxmlformats.org/officeDocument/2006/relationships" xmlns:m="http://schemas.openxmlformats.org/officeDocument/2006/math" xmlns:v="urn:schemas-microsoft-com:vml" xmlns:wp14="http://schemas.microsoft.com/office/word/2010/wordprocessingDrawing" xmlns:wp="http://schemas.openxmlformats.org/drawingml/2006/wordprocessingDrawing" xmlns:w10="urn:schemas-microsoft-com:office:word" xmlns:w="http://schemas.openxmlformats.org/wordprocessingml/2006/main" xmlns:w14="http://schemas.microsoft.com/office/word/2010/wordml" xmlns:w15="http://schemas.microsoft.com/office/word/2012/wordml" xmlns:w16cex="http://schemas.microsoft.com/office/word/2018/wordml/cex" xmlns:w16cid="http://schemas.microsoft.com/office/word/2016/wordml/cid" xmlns:w16="http://schemas.microsoft.com/office/word/2018/wordml" xmlns:w16du="http://schemas.microsoft.com/office/word/2023/wordml/word16du" xmlns:w16sdtdh="http://schemas.microsoft.com/office/word/2020/wordml/sdtdatahash" xmlns:w16sdtfl="http://schemas.microsoft.com/office/word/2024/wordml/sdtformatlock" xmlns:w16se="http://schemas.microsoft.com/office/word/2015/wordml/symex" xmlns:wpg="http://schemas.microsoft.com/office/word/2010/wordprocessingGroup" xmlns:wpi="http://schemas.microsoft.com/office/word/2010/wordprocessingInk" xmlns:wne="http://schemas.microsoft.com/office/word/2006/wordml" xmlns:wps="http://schemas.microsoft.com/office/word/2010/wordprocessingShape" mc:Ignorable="w14 w15 w16se w16cid w16 w16cex w16sdtdh w16sdtfl w16du wp14">
   <w:body>
     <w:p>
       <w:pPr>
@@ -490,7 +490,106 @@
         <w:pStyle w:val="Heading1"/>
       </w:pPr>
       <w:r>
-        <w:t>Things for another possible revision</w:t>
+        <w:t>Assembly revision / Board changes / Case uses</w:t>
+      </w:r>
+    </w:p>
+    <w:p>
+      <w:pPr>
+        <w:pStyle w:val="ListParagraph"/>
+        <w:numPr>
+          <w:ilvl w:val="0"/>
+          <w:numId w:val="5"/>
+        </w:numPr>
+      </w:pPr>
+      <w:r>
+        <w:t>Add jumper between buck output and rails</w:t>
+      </w:r>
+    </w:p>
+    <w:p>
+      <w:pPr>
+        <w:pStyle w:val="ListParagraph"/>
+        <w:numPr>
+          <w:ilvl w:val="0"/>
+          <w:numId w:val="5"/>
+        </w:numPr>
+      </w:pPr>
+      <w:r>
+        <w:t>Add DC barrel jack connector</w:t>
+      </w:r>
+    </w:p>
+    <w:p>
+      <w:pPr>
+        <w:pStyle w:val="ListParagraph"/>
+        <w:numPr>
+          <w:ilvl w:val="0"/>
+          <w:numId w:val="5"/>
+        </w:numPr>
+      </w:pPr>
+      <w:r>
+        <w:t>Only 1 ADC will be needed to control volume. Use the other two ADCs to GPIO</w:t>
+      </w:r>
+    </w:p>
+    <w:p>
+      <w:pPr>
+        <w:pStyle w:val="ListParagraph"/>
+        <w:numPr>
+          <w:ilvl w:val="0"/>
+          <w:numId w:val="5"/>
+        </w:numPr>
+      </w:pPr>
+      <w:r>
+        <w:t>Reused GPIOs:</w:t>
+      </w:r>
+    </w:p>
+    <w:p>
+      <w:pPr>
+        <w:pStyle w:val="ListParagraph"/>
+        <w:numPr>
+          <w:ilvl w:val="1"/>
+          <w:numId w:val="5"/>
+        </w:numPr>
+      </w:pPr>
+      <w:r>
+        <w:t>ADCIN12</w:t>
+      </w:r>
+    </w:p>
+    <w:p>
+      <w:pPr>
+        <w:pStyle w:val="ListParagraph"/>
+        <w:numPr>
+          <w:ilvl w:val="1"/>
+          <w:numId w:val="5"/>
+        </w:numPr>
+      </w:pPr>
+      <w:r>
+        <w:t>ADCIN13</w:t>
+      </w:r>
+    </w:p>
+    <w:p>
+      <w:pPr>
+        <w:pStyle w:val="ListParagraph"/>
+        <w:numPr>
+          <w:ilvl w:val="1"/>
+          <w:numId w:val="5"/>
+        </w:numPr>
+      </w:pPr>
+      <w:r>
+        <w:t>All OLED pins (</w:t>
+      </w:r>
+      <w:r>
+        <w:t>6 GPIO)</w:t>
+      </w:r>
+    </w:p>
+    <w:p>
+      <w:pPr>
+        <w:pStyle w:val="ListParagraph"/>
+        <w:numPr>
+          <w:ilvl w:val="0"/>
+          <w:numId w:val="5"/>
+        </w:numPr>
+      </w:pPr>
+      <w:r>
+        <w:t>Fixed silk screen on SPI header</w:t>
       </w:r>
     </w:p>
     <w:sectPr>
@@ -504,11 +603,11 @@
 </file>
 
 <file path=word/numbering.xml><?xml version="1.0" encoding="utf-8"?>
-<w:numbering xmlns:wpc="http://schemas.microsoft.com/office/word/2010/wordprocessingCanvas" xmlns:cx="http://schemas.microsoft.com/office/drawing/2014/chartex" xmlns:cx1="http://schemas.microsoft.com/office/drawing/2015/9/8/chartex" xmlns:cx2="http://schemas.microsoft.com/office/drawing/2015/10/21/chartex" xmlns:cx3="http://schemas.microsoft.com/office/drawing/2016/5/9/chartex" xmlns:cx4="http://schemas.microsoft.com/office/drawing/2016/5/10/chartex" xmlns:cx5="http://schemas.microsoft.com/office/drawing/2016/5/11/chartex" xmlns:cx6="http://schemas.microsoft.com/office/drawing/2016/5/12/chartex" xmlns:cx7="http://schemas.microsoft.com/office/drawing/2016/5/13/chartex" xmlns:cx8="http://schemas.microsoft.com/office/drawing/2016/5/14/chartex" xmlns:mc="http://schemas.openxmlformats.org/markup-compatibility/2006" xmlns:aink="http://schemas.microsoft.com/office/drawing/2016/ink" xmlns:am3d="http://schemas.microsoft.com/office/drawing/2017/model3d" xmlns:o="urn:schemas-microsoft-com:office:office" xmlns:oel="http://schemas.microsoft.com/office/2019/extlst" xmlns:r="http://schemas.openxmlformats.org/officeDocument/2006/relationships" xmlns:m="http://schemas.openxmlformats.org/officeDocument/2006/math" xmlns:v="urn:schemas-microsoft-com:vml" xmlns:wp14="http://schemas.microsoft.com/office/word/2010/wordprocessingDrawing" xmlns:wp="http://schemas.openxmlformats.org/drawingml/2006/wordprocessingDrawing" xmlns:w10="urn:schemas-microsoft-com:office:word" xmlns:w="http://schemas.openxmlformats.org/wordprocessingml/2006/main" xmlns:w14="http://schemas.microsoft.com/office/word/2010/wordml" xmlns:w15="http://schemas.microsoft.com/office/word/2012/wordml" xmlns:w16cex="http://schemas.microsoft.com/office/word/2018/wordml/cex" xmlns:w16cid="http://schemas.microsoft.com/office/word/2016/wordml/cid" xmlns:w16="http://schemas.microsoft.com/office/word/2018/wordml" xmlns:w16du="http://schemas.microsoft.com/office/word/2023/wordml/word16du" xmlns:w16sdtdh="http://schemas.microsoft.com/office/word/2020/wordml/sdtdatahash" xmlns:w16se="http://schemas.microsoft.com/office/word/2015/wordml/symex" xmlns:wpg="http://schemas.microsoft.com/office/word/2010/wordprocessingGroup" xmlns:wpi="http://schemas.microsoft.com/office/word/2010/wordprocessingInk" xmlns:wne="http://schemas.microsoft.com/office/word/2006/wordml" xmlns:wps="http://schemas.microsoft.com/office/word/2010/wordprocessingShape" mc:Ignorable="w14 w15 w16se w16cid w16 w16cex w16sdtdh w16du wp14">
+<w:numbering xmlns:wpc="http://schemas.microsoft.com/office/word/2010/wordprocessingCanvas" xmlns:cx="http://schemas.microsoft.com/office/drawing/2014/chartex" xmlns:cx1="http://schemas.microsoft.com/office/drawing/2015/9/8/chartex" xmlns:cx2="http://schemas.microsoft.com/office/drawing/2015/10/21/chartex" xmlns:cx3="http://schemas.microsoft.com/office/drawing/2016/5/9/chartex" xmlns:cx4="http://schemas.microsoft.com/office/drawing/2016/5/10/chartex" xmlns:cx5="http://schemas.microsoft.com/office/drawing/2016/5/11/chartex" xmlns:cx6="http://schemas.microsoft.com/office/drawing/2016/5/12/chartex" xmlns:cx7="http://schemas.microsoft.com/office/drawing/2016/5/13/chartex" xmlns:cx8="http://schemas.microsoft.com/office/drawing/2016/5/14/chartex" xmlns:mc="http://schemas.openxmlformats.org/markup-compatibility/2006" xmlns:aink="http://schemas.microsoft.com/office/drawing/2016/ink" xmlns:am3d="http://schemas.microsoft.com/office/drawing/2017/model3d" xmlns:o="urn:schemas-microsoft-com:office:office" xmlns:oel="http://schemas.microsoft.com/office/2019/extlst" xmlns:r="http://schemas.openxmlformats.org/officeDocument/2006/relationships" xmlns:m="http://schemas.openxmlformats.org/officeDocument/2006/math" xmlns:v="urn:schemas-microsoft-com:vml" xmlns:wp14="http://schemas.microsoft.com/office/word/2010/wordprocessingDrawing" xmlns:wp="http://schemas.openxmlformats.org/drawingml/2006/wordprocessingDrawing" xmlns:w10="urn:schemas-microsoft-com:office:word" xmlns:w="http://schemas.openxmlformats.org/wordprocessingml/2006/main" xmlns:w14="http://schemas.microsoft.com/office/word/2010/wordml" xmlns:w15="http://schemas.microsoft.com/office/word/2012/wordml" xmlns:w16cex="http://schemas.microsoft.com/office/word/2018/wordml/cex" xmlns:w16cid="http://schemas.microsoft.com/office/word/2016/wordml/cid" xmlns:w16="http://schemas.microsoft.com/office/word/2018/wordml" xmlns:w16du="http://schemas.microsoft.com/office/word/2023/wordml/word16du" xmlns:w16sdtdh="http://schemas.microsoft.com/office/word/2020/wordml/sdtdatahash" xmlns:w16sdtfl="http://schemas.microsoft.com/office/word/2024/wordml/sdtformatlock" xmlns:w16se="http://schemas.microsoft.com/office/word/2015/wordml/symex" xmlns:wpg="http://schemas.microsoft.com/office/word/2010/wordprocessingGroup" xmlns:wpi="http://schemas.microsoft.com/office/word/2010/wordprocessingInk" xmlns:wne="http://schemas.microsoft.com/office/word/2006/wordml" xmlns:wps="http://schemas.microsoft.com/office/word/2010/wordprocessingShape" mc:Ignorable="w14 w15 w16se w16cid w16 w16cex w16sdtdh w16sdtfl w16du wp14">
   <w:abstractNum w:abstractNumId="0" w15:restartNumberingAfterBreak="0">
     <w:nsid w:val="4C825236"/>
     <w:multiLevelType w:val="hybridMultilevel"/>
-    <w:tmpl w:val="30D81604"/>
+    <w:tmpl w:val="D90E85E6"/>
     <w:lvl w:ilvl="0" w:tplc="04090001">
       <w:start w:val="1"/>
       <w:numFmt w:val="bullet"/>
@@ -521,7 +620,7 @@
         <w:rFonts w:ascii="Symbol" w:hAnsi="Symbol" w:hint="default"/>
       </w:rPr>
     </w:lvl>
-    <w:lvl w:ilvl="1" w:tplc="04090003" w:tentative="1">
+    <w:lvl w:ilvl="1" w:tplc="04090003">
       <w:start w:val="1"/>
       <w:numFmt w:val="bullet"/>
       <w:lvlText w:val="o"/>
@@ -1089,7 +1188,7 @@
 </file>
 
 <file path=word/styles.xml><?xml version="1.0" encoding="utf-8"?>
-<w:styles xmlns:mc="http://schemas.openxmlformats.org/markup-compatibility/2006" xmlns:r="http://schemas.openxmlformats.org/officeDocument/2006/relationships" xmlns:w="http://schemas.openxmlformats.org/wordprocessingml/2006/main" xmlns:w14="http://schemas.microsoft.com/office/word/2010/wordml" xmlns:w15="http://schemas.microsoft.com/office/word/2012/wordml" xmlns:w16cex="http://schemas.microsoft.com/office/word/2018/wordml/cex" xmlns:w16cid="http://schemas.microsoft.com/office/word/2016/wordml/cid" xmlns:w16="http://schemas.microsoft.com/office/word/2018/wordml" xmlns:w16du="http://schemas.microsoft.com/office/word/2023/wordml/word16du" xmlns:w16sdtdh="http://schemas.microsoft.com/office/word/2020/wordml/sdtdatahash" xmlns:w16se="http://schemas.microsoft.com/office/word/2015/wordml/symex" mc:Ignorable="w14 w15 w16se w16cid w16 w16cex w16sdtdh w16du">
+<w:styles xmlns:mc="http://schemas.openxmlformats.org/markup-compatibility/2006" xmlns:r="http://schemas.openxmlformats.org/officeDocument/2006/relationships" xmlns:w="http://schemas.openxmlformats.org/wordprocessingml/2006/main" xmlns:w14="http://schemas.microsoft.com/office/word/2010/wordml" xmlns:w15="http://schemas.microsoft.com/office/word/2012/wordml" xmlns:w16cex="http://schemas.microsoft.com/office/word/2018/wordml/cex" xmlns:w16cid="http://schemas.microsoft.com/office/word/2016/wordml/cid" xmlns:w16="http://schemas.microsoft.com/office/word/2018/wordml" xmlns:w16du="http://schemas.microsoft.com/office/word/2023/wordml/word16du" xmlns:w16sdtdh="http://schemas.microsoft.com/office/word/2020/wordml/sdtdatahash" xmlns:w16sdtfl="http://schemas.microsoft.com/office/word/2024/wordml/sdtformatlock" xmlns:w16se="http://schemas.microsoft.com/office/word/2015/wordml/symex" mc:Ignorable="w14 w15 w16se w16cid w16 w16cex w16sdtdh w16sdtfl w16du">
   <w:docDefaults>
     <w:rPrDefault>
       <w:rPr>

</xml_diff>